<commit_message>
update UserManual - added supervisor & team member's information
</commit_message>
<xml_diff>
--- a/docs/documentation/MirAI_UserManual.docx
+++ b/docs/documentation/MirAI_UserManual.docx
@@ -14,6 +14,530 @@
           <w:rtl w:val="0"/>
         </w:rPr>
         <w:t xml:space="preserve">MirAI User Manual</w:t>
+      </w:r>
+    </w:p>
+    <w:p>
+      <w:pPr>
+        <w:pStyle w:val="Title"/>
+        <w:jc w:val="center"/>
+        <w:rPr/>
+      </w:pPr>
+      <w:bookmarkStart w:colFirst="0" w:colLast="0" w:name="_lu4u2d9y2iuq" w:id="1"/>
+      <w:bookmarkEnd w:id="1"/>
+      <w:r>
+        <w:rPr>
+          <w:rtl w:val="0"/>
+        </w:rPr>
+      </w:r>
+    </w:p>
+    <w:tbl>
+      <w:tblPr>
+        <w:tblStyle w:val="Table1"/>
+        <w:tblpPr w:leftFromText="180" w:rightFromText="180" w:topFromText="180" w:bottomFromText="180" w:vertAnchor="text" w:horzAnchor="text" w:tblpX="0" w:tblpY="0"/>
+        <w:tblW w:w="10005.0" w:type="dxa"/>
+        <w:jc w:val="left"/>
+        <w:tblInd w:w="-555.0" w:type="dxa"/>
+        <w:tblBorders>
+          <w:top w:color="000000" w:space="0" w:sz="8" w:val="single"/>
+          <w:left w:color="000000" w:space="0" w:sz="8" w:val="single"/>
+          <w:bottom w:color="000000" w:space="0" w:sz="8" w:val="single"/>
+          <w:right w:color="000000" w:space="0" w:sz="8" w:val="single"/>
+          <w:insideH w:color="000000" w:space="0" w:sz="8" w:val="single"/>
+          <w:insideV w:color="000000" w:space="0" w:sz="8" w:val="single"/>
+        </w:tblBorders>
+        <w:tblLayout w:type="fixed"/>
+        <w:tblLook w:val="0600"/>
+      </w:tblPr>
+      <w:tblGrid>
+        <w:gridCol w:w="3555"/>
+        <w:gridCol w:w="3000"/>
+        <w:gridCol w:w="3450"/>
+        <w:tblGridChange w:id="0">
+          <w:tblGrid>
+            <w:gridCol w:w="3555"/>
+            <w:gridCol w:w="3000"/>
+            <w:gridCol w:w="3450"/>
+          </w:tblGrid>
+        </w:tblGridChange>
+      </w:tblGrid>
+      <w:tr>
+        <w:trPr>
+          <w:cantSplit w:val="0"/>
+          <w:tblHeader w:val="0"/>
+        </w:trPr>
+        <w:tc>
+          <w:tcPr/>
+          <w:p>
+            <w:pPr>
+              <w:widowControl w:val="0"/>
+              <w:spacing w:line="240" w:lineRule="auto"/>
+              <w:rPr>
+                <w:rFonts w:ascii="Times New Roman" w:cs="Times New Roman" w:eastAsia="Times New Roman" w:hAnsi="Times New Roman"/>
+                <w:b w:val="1"/>
+                <w:sz w:val="24"/>
+                <w:szCs w:val="24"/>
+              </w:rPr>
+            </w:pPr>
+            <w:r>
+              <w:rPr>
+                <w:rFonts w:ascii="Times New Roman" w:cs="Times New Roman" w:eastAsia="Times New Roman" w:hAnsi="Times New Roman"/>
+                <w:b w:val="1"/>
+                <w:sz w:val="24"/>
+                <w:szCs w:val="24"/>
+                <w:rtl w:val="0"/>
+              </w:rPr>
+              <w:t xml:space="preserve">Student Name</w:t>
+            </w:r>
+          </w:p>
+        </w:tc>
+        <w:tc>
+          <w:tcPr/>
+          <w:p>
+            <w:pPr>
+              <w:widowControl w:val="0"/>
+              <w:spacing w:line="240" w:lineRule="auto"/>
+              <w:rPr>
+                <w:rFonts w:ascii="Times New Roman" w:cs="Times New Roman" w:eastAsia="Times New Roman" w:hAnsi="Times New Roman"/>
+                <w:b w:val="1"/>
+                <w:sz w:val="24"/>
+                <w:szCs w:val="24"/>
+              </w:rPr>
+            </w:pPr>
+            <w:r>
+              <w:rPr>
+                <w:rFonts w:ascii="Times New Roman" w:cs="Times New Roman" w:eastAsia="Times New Roman" w:hAnsi="Times New Roman"/>
+                <w:b w:val="1"/>
+                <w:sz w:val="24"/>
+                <w:szCs w:val="24"/>
+                <w:rtl w:val="0"/>
+              </w:rPr>
+              <w:t xml:space="preserve">Student ID</w:t>
+            </w:r>
+          </w:p>
+        </w:tc>
+        <w:tc>
+          <w:tcPr/>
+          <w:p>
+            <w:pPr>
+              <w:widowControl w:val="0"/>
+              <w:spacing w:line="240" w:lineRule="auto"/>
+              <w:rPr>
+                <w:rFonts w:ascii="Times New Roman" w:cs="Times New Roman" w:eastAsia="Times New Roman" w:hAnsi="Times New Roman"/>
+                <w:b w:val="1"/>
+                <w:sz w:val="24"/>
+                <w:szCs w:val="24"/>
+              </w:rPr>
+            </w:pPr>
+            <w:r>
+              <w:rPr>
+                <w:rFonts w:ascii="Times New Roman" w:cs="Times New Roman" w:eastAsia="Times New Roman" w:hAnsi="Times New Roman"/>
+                <w:b w:val="1"/>
+                <w:sz w:val="24"/>
+                <w:szCs w:val="24"/>
+                <w:rtl w:val="0"/>
+              </w:rPr>
+              <w:t xml:space="preserve">Student Email</w:t>
+            </w:r>
+          </w:p>
+        </w:tc>
+      </w:tr>
+      <w:tr>
+        <w:trPr>
+          <w:cantSplit w:val="0"/>
+          <w:tblHeader w:val="0"/>
+        </w:trPr>
+        <w:tc>
+          <w:tcPr/>
+          <w:p>
+            <w:pPr>
+              <w:widowControl w:val="0"/>
+              <w:spacing w:line="240" w:lineRule="auto"/>
+              <w:rPr>
+                <w:rFonts w:ascii="Times New Roman" w:cs="Times New Roman" w:eastAsia="Times New Roman" w:hAnsi="Times New Roman"/>
+                <w:sz w:val="24"/>
+                <w:szCs w:val="24"/>
+              </w:rPr>
+            </w:pPr>
+            <w:r>
+              <w:rPr>
+                <w:rFonts w:ascii="Times New Roman" w:cs="Times New Roman" w:eastAsia="Times New Roman" w:hAnsi="Times New Roman"/>
+                <w:sz w:val="24"/>
+                <w:szCs w:val="24"/>
+                <w:rtl w:val="0"/>
+              </w:rPr>
+              <w:t xml:space="preserve">Georgijs Pitkevics</w:t>
+            </w:r>
+          </w:p>
+        </w:tc>
+        <w:tc>
+          <w:tcPr/>
+          <w:p>
+            <w:pPr>
+              <w:widowControl w:val="0"/>
+              <w:spacing w:line="240" w:lineRule="auto"/>
+              <w:rPr>
+                <w:rFonts w:ascii="Times New Roman" w:cs="Times New Roman" w:eastAsia="Times New Roman" w:hAnsi="Times New Roman"/>
+                <w:sz w:val="24"/>
+                <w:szCs w:val="24"/>
+              </w:rPr>
+            </w:pPr>
+            <w:r>
+              <w:rPr>
+                <w:rFonts w:ascii="Times New Roman" w:cs="Times New Roman" w:eastAsia="Times New Roman" w:hAnsi="Times New Roman"/>
+                <w:sz w:val="24"/>
+                <w:szCs w:val="24"/>
+                <w:rtl w:val="0"/>
+              </w:rPr>
+              <w:t xml:space="preserve">19355266</w:t>
+            </w:r>
+          </w:p>
+        </w:tc>
+        <w:tc>
+          <w:tcPr/>
+          <w:p>
+            <w:pPr>
+              <w:widowControl w:val="0"/>
+              <w:spacing w:line="240" w:lineRule="auto"/>
+              <w:rPr>
+                <w:rFonts w:ascii="Times New Roman" w:cs="Times New Roman" w:eastAsia="Times New Roman" w:hAnsi="Times New Roman"/>
+                <w:sz w:val="24"/>
+                <w:szCs w:val="24"/>
+              </w:rPr>
+            </w:pPr>
+            <w:r>
+              <w:rPr>
+                <w:rFonts w:ascii="Times New Roman" w:cs="Times New Roman" w:eastAsia="Times New Roman" w:hAnsi="Times New Roman"/>
+                <w:sz w:val="24"/>
+                <w:szCs w:val="24"/>
+                <w:rtl w:val="0"/>
+              </w:rPr>
+              <w:t xml:space="preserve">georgijs.pitkevics2@mail.dcu.ie</w:t>
+            </w:r>
+          </w:p>
+        </w:tc>
+      </w:tr>
+      <w:tr>
+        <w:trPr>
+          <w:cantSplit w:val="0"/>
+          <w:tblHeader w:val="0"/>
+        </w:trPr>
+        <w:tc>
+          <w:tcPr/>
+          <w:p>
+            <w:pPr>
+              <w:widowControl w:val="0"/>
+              <w:spacing w:line="240" w:lineRule="auto"/>
+              <w:rPr>
+                <w:rFonts w:ascii="Times New Roman" w:cs="Times New Roman" w:eastAsia="Times New Roman" w:hAnsi="Times New Roman"/>
+                <w:sz w:val="24"/>
+                <w:szCs w:val="24"/>
+              </w:rPr>
+            </w:pPr>
+            <w:r>
+              <w:rPr>
+                <w:rFonts w:ascii="Times New Roman" w:cs="Times New Roman" w:eastAsia="Times New Roman" w:hAnsi="Times New Roman"/>
+                <w:sz w:val="24"/>
+                <w:szCs w:val="24"/>
+                <w:rtl w:val="0"/>
+              </w:rPr>
+              <w:t xml:space="preserve">Chee Hin Choa</w:t>
+            </w:r>
+          </w:p>
+        </w:tc>
+        <w:tc>
+          <w:tcPr/>
+          <w:p>
+            <w:pPr>
+              <w:widowControl w:val="0"/>
+              <w:spacing w:line="240" w:lineRule="auto"/>
+              <w:rPr>
+                <w:rFonts w:ascii="Times New Roman" w:cs="Times New Roman" w:eastAsia="Times New Roman" w:hAnsi="Times New Roman"/>
+                <w:sz w:val="24"/>
+                <w:szCs w:val="24"/>
+              </w:rPr>
+            </w:pPr>
+            <w:r>
+              <w:rPr>
+                <w:rFonts w:ascii="Times New Roman" w:cs="Times New Roman" w:eastAsia="Times New Roman" w:hAnsi="Times New Roman"/>
+                <w:sz w:val="24"/>
+                <w:szCs w:val="24"/>
+                <w:rtl w:val="0"/>
+              </w:rPr>
+              <w:t xml:space="preserve">21100497</w:t>
+            </w:r>
+          </w:p>
+        </w:tc>
+        <w:tc>
+          <w:tcPr/>
+          <w:p>
+            <w:pPr>
+              <w:widowControl w:val="0"/>
+              <w:spacing w:line="240" w:lineRule="auto"/>
+              <w:rPr>
+                <w:rFonts w:ascii="Times New Roman" w:cs="Times New Roman" w:eastAsia="Times New Roman" w:hAnsi="Times New Roman"/>
+                <w:sz w:val="24"/>
+                <w:szCs w:val="24"/>
+              </w:rPr>
+            </w:pPr>
+            <w:r>
+              <w:rPr>
+                <w:rFonts w:ascii="Times New Roman" w:cs="Times New Roman" w:eastAsia="Times New Roman" w:hAnsi="Times New Roman"/>
+                <w:sz w:val="24"/>
+                <w:szCs w:val="24"/>
+                <w:rtl w:val="0"/>
+              </w:rPr>
+              <w:t xml:space="preserve">chee.choa2@mail.dcu.ie</w:t>
+            </w:r>
+          </w:p>
+        </w:tc>
+      </w:tr>
+    </w:tbl>
+    <w:p>
+      <w:pPr>
+        <w:pStyle w:val="Title"/>
+        <w:rPr/>
+      </w:pPr>
+      <w:bookmarkStart w:colFirst="0" w:colLast="0" w:name="_337g885zoqgd" w:id="2"/>
+      <w:bookmarkEnd w:id="2"/>
+      <w:r>
+        <w:rPr>
+          <w:rtl w:val="0"/>
+        </w:rPr>
+      </w:r>
+    </w:p>
+    <w:tbl>
+      <w:tblPr>
+        <w:tblStyle w:val="Table2"/>
+        <w:tblpPr w:leftFromText="180" w:rightFromText="180" w:topFromText="180" w:bottomFromText="180" w:vertAnchor="text" w:horzAnchor="text" w:tblpX="0" w:tblpY="0"/>
+        <w:tblW w:w="10035.0" w:type="dxa"/>
+        <w:jc w:val="left"/>
+        <w:tblInd w:w="-555.0" w:type="dxa"/>
+        <w:tblBorders>
+          <w:top w:color="000000" w:space="0" w:sz="8" w:val="single"/>
+          <w:left w:color="000000" w:space="0" w:sz="8" w:val="single"/>
+          <w:bottom w:color="000000" w:space="0" w:sz="8" w:val="single"/>
+          <w:right w:color="000000" w:space="0" w:sz="8" w:val="single"/>
+          <w:insideH w:color="000000" w:space="0" w:sz="8" w:val="single"/>
+          <w:insideV w:color="000000" w:space="0" w:sz="8" w:val="single"/>
+        </w:tblBorders>
+        <w:tblLayout w:type="fixed"/>
+        <w:tblLook w:val="0600"/>
+      </w:tblPr>
+      <w:tblGrid>
+        <w:gridCol w:w="5445"/>
+        <w:gridCol w:w="4590"/>
+        <w:tblGridChange w:id="0">
+          <w:tblGrid>
+            <w:gridCol w:w="5445"/>
+            <w:gridCol w:w="4590"/>
+          </w:tblGrid>
+        </w:tblGridChange>
+      </w:tblGrid>
+      <w:tr>
+        <w:trPr>
+          <w:cantSplit w:val="0"/>
+          <w:trHeight w:val="478.4765625" w:hRule="atLeast"/>
+          <w:tblHeader w:val="0"/>
+        </w:trPr>
+        <w:tc>
+          <w:tcPr/>
+          <w:p>
+            <w:pPr>
+              <w:widowControl w:val="0"/>
+              <w:spacing w:line="240" w:lineRule="auto"/>
+              <w:jc w:val="both"/>
+              <w:rPr>
+                <w:rFonts w:ascii="Times New Roman" w:cs="Times New Roman" w:eastAsia="Times New Roman" w:hAnsi="Times New Roman"/>
+                <w:b w:val="1"/>
+                <w:sz w:val="24"/>
+                <w:szCs w:val="24"/>
+              </w:rPr>
+            </w:pPr>
+            <w:r>
+              <w:rPr>
+                <w:rFonts w:ascii="Times New Roman" w:cs="Times New Roman" w:eastAsia="Times New Roman" w:hAnsi="Times New Roman"/>
+                <w:b w:val="1"/>
+                <w:sz w:val="24"/>
+                <w:szCs w:val="24"/>
+                <w:rtl w:val="0"/>
+              </w:rPr>
+              <w:t xml:space="preserve">Supervisor Name</w:t>
+            </w:r>
+          </w:p>
+        </w:tc>
+        <w:tc>
+          <w:tcPr/>
+          <w:p>
+            <w:pPr>
+              <w:widowControl w:val="0"/>
+              <w:spacing w:line="240" w:lineRule="auto"/>
+              <w:jc w:val="both"/>
+              <w:rPr>
+                <w:rFonts w:ascii="Times New Roman" w:cs="Times New Roman" w:eastAsia="Times New Roman" w:hAnsi="Times New Roman"/>
+                <w:b w:val="1"/>
+                <w:sz w:val="24"/>
+                <w:szCs w:val="24"/>
+              </w:rPr>
+            </w:pPr>
+            <w:r>
+              <w:rPr>
+                <w:rFonts w:ascii="Times New Roman" w:cs="Times New Roman" w:eastAsia="Times New Roman" w:hAnsi="Times New Roman"/>
+                <w:b w:val="1"/>
+                <w:sz w:val="24"/>
+                <w:szCs w:val="24"/>
+                <w:rtl w:val="0"/>
+              </w:rPr>
+              <w:t xml:space="preserve">Student ID</w:t>
+            </w:r>
+          </w:p>
+        </w:tc>
+      </w:tr>
+      <w:tr>
+        <w:trPr>
+          <w:cantSplit w:val="0"/>
+          <w:trHeight w:val="478.4765625" w:hRule="atLeast"/>
+          <w:tblHeader w:val="0"/>
+        </w:trPr>
+        <w:tc>
+          <w:tcPr/>
+          <w:p>
+            <w:pPr>
+              <w:widowControl w:val="0"/>
+              <w:spacing w:line="240" w:lineRule="auto"/>
+              <w:jc w:val="both"/>
+              <w:rPr>
+                <w:rFonts w:ascii="Times New Roman" w:cs="Times New Roman" w:eastAsia="Times New Roman" w:hAnsi="Times New Roman"/>
+                <w:sz w:val="24"/>
+                <w:szCs w:val="24"/>
+              </w:rPr>
+            </w:pPr>
+            <w:r>
+              <w:rPr>
+                <w:rFonts w:ascii="Times New Roman" w:cs="Times New Roman" w:eastAsia="Times New Roman" w:hAnsi="Times New Roman"/>
+                <w:sz w:val="24"/>
+                <w:szCs w:val="24"/>
+                <w:rtl w:val="0"/>
+              </w:rPr>
+              <w:t xml:space="preserve">Gareth Jones</w:t>
+            </w:r>
+          </w:p>
+        </w:tc>
+        <w:tc>
+          <w:tcPr/>
+          <w:p>
+            <w:pPr>
+              <w:widowControl w:val="0"/>
+              <w:spacing w:line="240" w:lineRule="auto"/>
+              <w:jc w:val="both"/>
+              <w:rPr>
+                <w:rFonts w:ascii="Times New Roman" w:cs="Times New Roman" w:eastAsia="Times New Roman" w:hAnsi="Times New Roman"/>
+                <w:sz w:val="24"/>
+                <w:szCs w:val="24"/>
+              </w:rPr>
+            </w:pPr>
+            <w:r>
+              <w:rPr>
+                <w:rFonts w:ascii="Times New Roman" w:cs="Times New Roman" w:eastAsia="Times New Roman" w:hAnsi="Times New Roman"/>
+                <w:sz w:val="24"/>
+                <w:szCs w:val="24"/>
+                <w:rtl w:val="0"/>
+              </w:rPr>
+              <w:t xml:space="preserve">gareth.jones@dcu.ie</w:t>
+            </w:r>
+          </w:p>
+        </w:tc>
+      </w:tr>
+    </w:tbl>
+    <w:p>
+      <w:pPr>
+        <w:rPr>
+          <w:i w:val="1"/>
+        </w:rPr>
+      </w:pPr>
+      <w:r>
+        <w:rPr>
+          <w:rtl w:val="0"/>
+        </w:rPr>
+      </w:r>
+    </w:p>
+    <w:p>
+      <w:pPr>
+        <w:rPr>
+          <w:i w:val="1"/>
+        </w:rPr>
+      </w:pPr>
+      <w:r>
+        <w:rPr>
+          <w:rtl w:val="0"/>
+        </w:rPr>
+      </w:r>
+    </w:p>
+    <w:p>
+      <w:pPr>
+        <w:rPr>
+          <w:i w:val="1"/>
+        </w:rPr>
+      </w:pPr>
+      <w:r>
+        <w:rPr>
+          <w:rtl w:val="0"/>
+        </w:rPr>
+        <w:t xml:space="preserve">Date: </w:t>
+      </w:r>
+      <w:r>
+        <w:rPr>
+          <w:i w:val="1"/>
+          <w:rtl w:val="0"/>
+        </w:rPr>
+        <w:t xml:space="preserve">2 May 2025</w:t>
+      </w:r>
+    </w:p>
+    <w:p>
+      <w:pPr>
+        <w:rPr/>
+      </w:pPr>
+      <w:r>
+        <w:rPr>
+          <w:rtl w:val="0"/>
+        </w:rPr>
+      </w:r>
+    </w:p>
+    <w:p>
+      <w:pPr>
+        <w:rPr/>
+      </w:pPr>
+      <w:r>
+        <w:rPr>
+          <w:rtl w:val="0"/>
+        </w:rPr>
+      </w:r>
+    </w:p>
+    <w:p>
+      <w:pPr>
+        <w:rPr/>
+      </w:pPr>
+      <w:r>
+        <w:pict>
+          <v:rect style="width:0.0pt;height:1.5pt" o:hr="t" o:hrstd="t" o:hralign="center" fillcolor="#A0A0A0" stroked="f"/>
+        </w:pict>
+      </w:r>
+      <w:r>
+        <w:rPr>
+          <w:rtl w:val="0"/>
+        </w:rPr>
+      </w:r>
+    </w:p>
+    <w:p>
+      <w:pPr>
+        <w:pStyle w:val="Title"/>
+        <w:rPr/>
+      </w:pPr>
+      <w:bookmarkStart w:colFirst="0" w:colLast="0" w:name="_sl82nkjknz1f" w:id="3"/>
+      <w:bookmarkEnd w:id="3"/>
+      <w:r>
+        <w:rPr>
+          <w:rtl w:val="0"/>
+        </w:rPr>
         <w:br w:type="textWrapping"/>
       </w:r>
     </w:p>
@@ -504,8 +1028,8 @@
         <w:pStyle w:val="Heading1"/>
         <w:rPr/>
       </w:pPr>
-      <w:bookmarkStart w:colFirst="0" w:colLast="0" w:name="_kfjcwnw3gh3q" w:id="1"/>
-      <w:bookmarkEnd w:id="1"/>
+      <w:bookmarkStart w:colFirst="0" w:colLast="0" w:name="_kfjcwnw3gh3q" w:id="4"/>
+      <w:bookmarkEnd w:id="4"/>
       <w:r>
         <w:rPr>
           <w:rtl w:val="0"/>
@@ -519,8 +1043,8 @@
         <w:spacing w:before="280" w:lineRule="auto"/>
         <w:rPr/>
       </w:pPr>
-      <w:bookmarkStart w:colFirst="0" w:colLast="0" w:name="_2s9b9kjgawd3" w:id="2"/>
-      <w:bookmarkEnd w:id="2"/>
+      <w:bookmarkStart w:colFirst="0" w:colLast="0" w:name="_2s9b9kjgawd3" w:id="5"/>
+      <w:bookmarkEnd w:id="5"/>
       <w:r>
         <w:rPr>
           <w:rtl w:val="0"/>
@@ -616,259 +1140,13 @@
         <w:ind w:left="0" w:firstLine="0"/>
         <w:rPr/>
       </w:pPr>
-      <w:bookmarkStart w:colFirst="0" w:colLast="0" w:name="_csuk6mrqucxk" w:id="3"/>
-      <w:bookmarkEnd w:id="3"/>
+      <w:bookmarkStart w:colFirst="0" w:colLast="0" w:name="_csuk6mrqucxk" w:id="6"/>
+      <w:bookmarkEnd w:id="6"/>
       <w:r>
         <w:rPr>
           <w:rtl w:val="0"/>
         </w:rPr>
         <w:t xml:space="preserve">Clone the Repository</w:t>
-      </w:r>
-    </w:p>
-    <w:tbl>
-      <w:tblPr>
-        <w:tblStyle w:val="Table1"/>
-        <w:jc w:val="left"/>
-        <w:tblLayout w:type="fixed"/>
-        <w:tblLook w:val="0600"/>
-      </w:tblPr>
-      <w:tblGrid>
-        <w:gridCol w:w="9360"/>
-        <w:tblGridChange w:id="0">
-          <w:tblGrid>
-            <w:gridCol w:w="9360"/>
-          </w:tblGrid>
-        </w:tblGridChange>
-      </w:tblGrid>
-      <w:tr>
-        <w:trPr>
-          <w:cantSplit w:val="0"/>
-          <w:tblHeader w:val="0"/>
-        </w:trPr>
-        <w:tc>
-          <w:tcPr>
-            <w:shd w:fill="333333" w:val="clear"/>
-            <w:tcMar>
-              <w:top w:w="100.0" w:type="dxa"/>
-              <w:left w:w="100.0" w:type="dxa"/>
-              <w:bottom w:w="100.0" w:type="dxa"/>
-              <w:right w:w="100.0" w:type="dxa"/>
-            </w:tcMar>
-            <w:vAlign w:val="top"/>
-          </w:tcPr>
-          <w:p>
-            <w:pPr>
-              <w:keepNext w:val="0"/>
-              <w:keepLines w:val="0"/>
-              <w:pageBreakBefore w:val="0"/>
-              <w:widowControl w:val="0"/>
-              <w:pBdr>
-                <w:top w:space="0" w:sz="0" w:val="nil"/>
-                <w:left w:space="0" w:sz="0" w:val="nil"/>
-                <w:bottom w:space="0" w:sz="0" w:val="nil"/>
-                <w:right w:space="0" w:sz="0" w:val="nil"/>
-                <w:between w:space="0" w:sz="0" w:val="nil"/>
-              </w:pBdr>
-              <w:shd w:fill="auto" w:val="clear"/>
-              <w:spacing w:after="0" w:before="0" w:line="276" w:lineRule="auto"/>
-              <w:ind w:left="0" w:right="0" w:firstLine="0"/>
-              <w:jc w:val="left"/>
-              <w:rPr/>
-            </w:pPr>
-            <w:r>
-              <w:rPr>
-                <w:rFonts w:ascii="Consolas" w:cs="Consolas" w:eastAsia="Consolas" w:hAnsi="Consolas"/>
-                <w:color w:val="ffffff"/>
-                <w:shd w:fill="333333" w:val="clear"/>
-                <w:rtl w:val="0"/>
-              </w:rPr>
-              <w:t xml:space="preserve">git </w:t>
-            </w:r>
-            <w:r>
-              <w:rPr>
-                <w:rFonts w:ascii="Consolas" w:cs="Consolas" w:eastAsia="Consolas" w:hAnsi="Consolas"/>
-                <w:color w:val="fcc28c"/>
-                <w:shd w:fill="333333" w:val="clear"/>
-                <w:rtl w:val="0"/>
-              </w:rPr>
-              <w:t xml:space="preserve">clone</w:t>
-            </w:r>
-            <w:r>
-              <w:rPr>
-                <w:rFonts w:ascii="Consolas" w:cs="Consolas" w:eastAsia="Consolas" w:hAnsi="Consolas"/>
-                <w:color w:val="ffffff"/>
-                <w:shd w:fill="333333" w:val="clear"/>
-                <w:rtl w:val="0"/>
-              </w:rPr>
-              <w:t xml:space="preserve"> </w:t>
-            </w:r>
-            <w:r>
-              <w:rPr>
-                <w:rFonts w:ascii="Consolas" w:cs="Consolas" w:eastAsia="Consolas" w:hAnsi="Consolas"/>
-                <w:color w:val="ffffaa"/>
-                <w:shd w:fill="333333" w:val="clear"/>
-                <w:rtl w:val="0"/>
-              </w:rPr>
-              <w:t xml:space="preserve">https</w:t>
-            </w:r>
-            <w:r>
-              <w:rPr>
-                <w:rFonts w:ascii="Consolas" w:cs="Consolas" w:eastAsia="Consolas" w:hAnsi="Consolas"/>
-                <w:color w:val="ffffff"/>
-                <w:shd w:fill="333333" w:val="clear"/>
-                <w:rtl w:val="0"/>
-              </w:rPr>
-              <w:t xml:space="preserve">://gitlab.computing.dcu.ie/choac2/</w:t>
-            </w:r>
-            <w:r>
-              <w:rPr>
-                <w:rFonts w:ascii="Consolas" w:cs="Consolas" w:eastAsia="Consolas" w:hAnsi="Consolas"/>
-                <w:color w:val="d36363"/>
-                <w:shd w:fill="333333" w:val="clear"/>
-                <w:rtl w:val="0"/>
-              </w:rPr>
-              <w:t xml:space="preserve">2025</w:t>
-            </w:r>
-            <w:r>
-              <w:rPr>
-                <w:rFonts w:ascii="Consolas" w:cs="Consolas" w:eastAsia="Consolas" w:hAnsi="Consolas"/>
-                <w:color w:val="ffffff"/>
-                <w:shd w:fill="333333" w:val="clear"/>
-                <w:rtl w:val="0"/>
-              </w:rPr>
-              <w:t xml:space="preserve">-csc1097-mer-ai.git</w:t>
-              <w:br w:type="textWrapping"/>
-              <w:t xml:space="preserve">cd mirai</w:t>
-            </w:r>
-            <w:r>
-              <w:rPr>
-                <w:rtl w:val="0"/>
-              </w:rPr>
-            </w:r>
-          </w:p>
-        </w:tc>
-      </w:tr>
-    </w:tbl>
-    <w:p>
-      <w:pPr>
-        <w:pStyle w:val="Heading2"/>
-        <w:rPr/>
-      </w:pPr>
-      <w:bookmarkStart w:colFirst="0" w:colLast="0" w:name="_dekzw7m8vqzq" w:id="4"/>
-      <w:bookmarkEnd w:id="4"/>
-      <w:r>
-        <w:rPr>
-          <w:rtl w:val="0"/>
-        </w:rPr>
-        <w:t xml:space="preserve">Set up Python Environment</w:t>
-      </w:r>
-    </w:p>
-    <w:tbl>
-      <w:tblPr>
-        <w:tblStyle w:val="Table2"/>
-        <w:jc w:val="left"/>
-        <w:tblLayout w:type="fixed"/>
-        <w:tblLook w:val="0600"/>
-      </w:tblPr>
-      <w:tblGrid>
-        <w:gridCol w:w="9360"/>
-        <w:tblGridChange w:id="0">
-          <w:tblGrid>
-            <w:gridCol w:w="9360"/>
-          </w:tblGrid>
-        </w:tblGridChange>
-      </w:tblGrid>
-      <w:tr>
-        <w:trPr>
-          <w:cantSplit w:val="0"/>
-          <w:tblHeader w:val="0"/>
-        </w:trPr>
-        <w:tc>
-          <w:tcPr>
-            <w:shd w:fill="333333" w:val="clear"/>
-            <w:tcMar>
-              <w:top w:w="100.0" w:type="dxa"/>
-              <w:left w:w="100.0" w:type="dxa"/>
-              <w:bottom w:w="100.0" w:type="dxa"/>
-              <w:right w:w="100.0" w:type="dxa"/>
-            </w:tcMar>
-            <w:vAlign w:val="top"/>
-          </w:tcPr>
-          <w:p>
-            <w:pPr>
-              <w:keepNext w:val="0"/>
-              <w:keepLines w:val="0"/>
-              <w:pageBreakBefore w:val="0"/>
-              <w:widowControl w:val="0"/>
-              <w:pBdr>
-                <w:top w:space="0" w:sz="0" w:val="nil"/>
-                <w:left w:space="0" w:sz="0" w:val="nil"/>
-                <w:bottom w:space="0" w:sz="0" w:val="nil"/>
-                <w:right w:space="0" w:sz="0" w:val="nil"/>
-                <w:between w:space="0" w:sz="0" w:val="nil"/>
-              </w:pBdr>
-              <w:shd w:fill="auto" w:val="clear"/>
-              <w:spacing w:after="0" w:before="0" w:line="276" w:lineRule="auto"/>
-              <w:ind w:left="0" w:right="0" w:firstLine="0"/>
-              <w:jc w:val="left"/>
-              <w:rPr/>
-            </w:pPr>
-            <w:r>
-              <w:rPr>
-                <w:rFonts w:ascii="Consolas" w:cs="Consolas" w:eastAsia="Consolas" w:hAnsi="Consolas"/>
-                <w:color w:val="ffffff"/>
-                <w:shd w:fill="333333" w:val="clear"/>
-                <w:rtl w:val="0"/>
-              </w:rPr>
-              <w:t xml:space="preserve">cd backend</w:t>
-              <w:br w:type="textWrapping"/>
-              <w:t xml:space="preserve">make install</w:t>
-            </w:r>
-            <w:r>
-              <w:rPr>
-                <w:rtl w:val="0"/>
-              </w:rPr>
-            </w:r>
-          </w:p>
-        </w:tc>
-      </w:tr>
-    </w:tbl>
-    <w:p>
-      <w:pPr>
-        <w:pStyle w:val="Heading2"/>
-        <w:rPr/>
-      </w:pPr>
-      <w:bookmarkStart w:colFirst="0" w:colLast="0" w:name="_n0kerkdx6x28" w:id="5"/>
-      <w:bookmarkEnd w:id="5"/>
-      <w:r>
-        <w:rPr>
-          <w:rtl w:val="0"/>
-        </w:rPr>
-      </w:r>
-    </w:p>
-    <w:p>
-      <w:pPr>
-        <w:pStyle w:val="Heading2"/>
-        <w:rPr/>
-      </w:pPr>
-      <w:bookmarkStart w:colFirst="0" w:colLast="0" w:name="_jjpe9ld88scp" w:id="6"/>
-      <w:bookmarkEnd w:id="6"/>
-      <w:r>
-        <w:rPr>
-          <w:rtl w:val="0"/>
-        </w:rPr>
-        <w:t xml:space="preserve">Set up MongoDB and Ollama</w:t>
-      </w:r>
-    </w:p>
-    <w:p>
-      <w:pPr>
-        <w:rPr/>
-      </w:pPr>
-      <w:r>
-        <w:rPr>
-          <w:rtl w:val="0"/>
-        </w:rPr>
-        <w:t xml:space="preserve">With docker running</w:t>
       </w:r>
     </w:p>
     <w:tbl>
@@ -924,11 +1202,20 @@
             <w:r>
               <w:rPr>
                 <w:rFonts w:ascii="Consolas" w:cs="Consolas" w:eastAsia="Consolas" w:hAnsi="Consolas"/>
+                <w:color w:val="ffffff"/>
+                <w:shd w:fill="333333" w:val="clear"/>
+                <w:rtl w:val="0"/>
+              </w:rPr>
+              <w:t xml:space="preserve">git </w:t>
+            </w:r>
+            <w:r>
+              <w:rPr>
+                <w:rFonts w:ascii="Consolas" w:cs="Consolas" w:eastAsia="Consolas" w:hAnsi="Consolas"/>
                 <w:color w:val="fcc28c"/>
                 <w:shd w:fill="333333" w:val="clear"/>
                 <w:rtl w:val="0"/>
               </w:rPr>
-              <w:t xml:space="preserve">make</w:t>
+              <w:t xml:space="preserve">clone</w:t>
             </w:r>
             <w:r>
               <w:rPr>
@@ -937,16 +1224,16 @@
                 <w:shd w:fill="333333" w:val="clear"/>
                 <w:rtl w:val="0"/>
               </w:rPr>
-              <w:t xml:space="preserve"> db-</w:t>
+              <w:t xml:space="preserve"> </w:t>
             </w:r>
             <w:r>
               <w:rPr>
                 <w:rFonts w:ascii="Consolas" w:cs="Consolas" w:eastAsia="Consolas" w:hAnsi="Consolas"/>
-                <w:color w:val="fcc28c"/>
+                <w:color w:val="ffffaa"/>
                 <w:shd w:fill="333333" w:val="clear"/>
                 <w:rtl w:val="0"/>
               </w:rPr>
-              <w:t xml:space="preserve">up</w:t>
+              <w:t xml:space="preserve">https</w:t>
             </w:r>
             <w:r>
               <w:rPr>
@@ -955,16 +1242,16 @@
                 <w:shd w:fill="333333" w:val="clear"/>
                 <w:rtl w:val="0"/>
               </w:rPr>
-              <w:br w:type="textWrapping"/>
+              <w:t xml:space="preserve">://gitlab.computing.dcu.ie/choac2/</w:t>
             </w:r>
             <w:r>
               <w:rPr>
                 <w:rFonts w:ascii="Consolas" w:cs="Consolas" w:eastAsia="Consolas" w:hAnsi="Consolas"/>
-                <w:color w:val="fcc28c"/>
+                <w:color w:val="d36363"/>
                 <w:shd w:fill="333333" w:val="clear"/>
                 <w:rtl w:val="0"/>
               </w:rPr>
-              <w:t xml:space="preserve">make</w:t>
+              <w:t xml:space="preserve">2025</w:t>
             </w:r>
             <w:r>
               <w:rPr>
@@ -973,16 +1260,9 @@
                 <w:shd w:fill="333333" w:val="clear"/>
                 <w:rtl w:val="0"/>
               </w:rPr>
-              <w:t xml:space="preserve"> ollama-</w:t>
-            </w:r>
-            <w:r>
-              <w:rPr>
-                <w:rFonts w:ascii="Consolas" w:cs="Consolas" w:eastAsia="Consolas" w:hAnsi="Consolas"/>
-                <w:color w:val="fcc28c"/>
-                <w:shd w:fill="333333" w:val="clear"/>
-                <w:rtl w:val="0"/>
-              </w:rPr>
-              <w:t xml:space="preserve">up</w:t>
+              <w:t xml:space="preserve">-csc1097-mer-ai.git</w:t>
+              <w:br w:type="textWrapping"/>
+              <w:t xml:space="preserve">cd mirai</w:t>
             </w:r>
             <w:r>
               <w:rPr>
@@ -995,18 +1275,16 @@
     </w:tbl>
     <w:p>
       <w:pPr>
-        <w:rPr>
-          <w:sz w:val="32"/>
-          <w:szCs w:val="32"/>
-        </w:rPr>
-      </w:pPr>
-      <w:r>
-        <w:rPr>
-          <w:sz w:val="32"/>
-          <w:szCs w:val="32"/>
-          <w:rtl w:val="0"/>
-        </w:rPr>
-        <w:t xml:space="preserve">Launch the Server</w:t>
+        <w:pStyle w:val="Heading2"/>
+        <w:rPr/>
+      </w:pPr>
+      <w:bookmarkStart w:colFirst="0" w:colLast="0" w:name="_dekzw7m8vqzq" w:id="7"/>
+      <w:bookmarkEnd w:id="7"/>
+      <w:r>
+        <w:rPr>
+          <w:rtl w:val="0"/>
+        </w:rPr>
+        <w:t xml:space="preserve">Set up Python Environment</w:t>
       </w:r>
     </w:p>
     <w:tbl>
@@ -1062,11 +1340,13 @@
             <w:r>
               <w:rPr>
                 <w:rFonts w:ascii="Consolas" w:cs="Consolas" w:eastAsia="Consolas" w:hAnsi="Consolas"/>
-                <w:color w:val="fcc28c"/>
+                <w:color w:val="ffffff"/>
                 <w:shd w:fill="333333" w:val="clear"/>
                 <w:rtl w:val="0"/>
               </w:rPr>
-              <w:t xml:space="preserve">make start</w:t>
+              <w:t xml:space="preserve">cd backend</w:t>
+              <w:br w:type="textWrapping"/>
+              <w:t xml:space="preserve">make install</w:t>
             </w:r>
             <w:r>
               <w:rPr>
@@ -1082,13 +1362,37 @@
         <w:pStyle w:val="Heading2"/>
         <w:rPr/>
       </w:pPr>
-      <w:bookmarkStart w:colFirst="0" w:colLast="0" w:name="_trdknfek5nvv" w:id="7"/>
-      <w:bookmarkEnd w:id="7"/>
-      <w:r>
-        <w:rPr>
-          <w:rtl w:val="0"/>
-        </w:rPr>
-        <w:t xml:space="preserve">Start the Frontend</w:t>
+      <w:bookmarkStart w:colFirst="0" w:colLast="0" w:name="_n0kerkdx6x28" w:id="8"/>
+      <w:bookmarkEnd w:id="8"/>
+      <w:r>
+        <w:rPr>
+          <w:rtl w:val="0"/>
+        </w:rPr>
+      </w:r>
+    </w:p>
+    <w:p>
+      <w:pPr>
+        <w:pStyle w:val="Heading2"/>
+        <w:rPr/>
+      </w:pPr>
+      <w:bookmarkStart w:colFirst="0" w:colLast="0" w:name="_jjpe9ld88scp" w:id="9"/>
+      <w:bookmarkEnd w:id="9"/>
+      <w:r>
+        <w:rPr>
+          <w:rtl w:val="0"/>
+        </w:rPr>
+        <w:t xml:space="preserve">Set up MongoDB and Ollama</w:t>
+      </w:r>
+    </w:p>
+    <w:p>
+      <w:pPr>
+        <w:rPr/>
+      </w:pPr>
+      <w:r>
+        <w:rPr>
+          <w:rtl w:val="0"/>
+        </w:rPr>
+        <w:t xml:space="preserve">With docker running</w:t>
       </w:r>
     </w:p>
     <w:tbl>
@@ -1144,21 +1448,11 @@
             <w:r>
               <w:rPr>
                 <w:rFonts w:ascii="Consolas" w:cs="Consolas" w:eastAsia="Consolas" w:hAnsi="Consolas"/>
-                <w:color w:val="ffffff"/>
+                <w:color w:val="fcc28c"/>
                 <w:shd w:fill="333333" w:val="clear"/>
                 <w:rtl w:val="0"/>
               </w:rPr>
-              <w:t xml:space="preserve">cd frontend/mirai-ui</w:t>
-              <w:br w:type="textWrapping"/>
-            </w:r>
-            <w:r>
-              <w:rPr>
-                <w:rFonts w:ascii="Consolas" w:cs="Consolas" w:eastAsia="Consolas" w:hAnsi="Consolas"/>
-                <w:color w:val="ffffaa"/>
-                <w:shd w:fill="333333" w:val="clear"/>
-                <w:rtl w:val="0"/>
-              </w:rPr>
-              <w:t xml:space="preserve">npm</w:t>
+              <w:t xml:space="preserve">make</w:t>
             </w:r>
             <w:r>
               <w:rPr>
@@ -1167,17 +1461,16 @@
                 <w:shd w:fill="333333" w:val="clear"/>
                 <w:rtl w:val="0"/>
               </w:rPr>
-              <w:t xml:space="preserve"> install</w:t>
-              <w:br w:type="textWrapping"/>
+              <w:t xml:space="preserve"> db-</w:t>
             </w:r>
             <w:r>
               <w:rPr>
                 <w:rFonts w:ascii="Consolas" w:cs="Consolas" w:eastAsia="Consolas" w:hAnsi="Consolas"/>
-                <w:color w:val="ffffaa"/>
+                <w:color w:val="fcc28c"/>
                 <w:shd w:fill="333333" w:val="clear"/>
                 <w:rtl w:val="0"/>
               </w:rPr>
-              <w:t xml:space="preserve">npm</w:t>
+              <w:t xml:space="preserve">up</w:t>
             </w:r>
             <w:r>
               <w:rPr>
@@ -1186,7 +1479,34 @@
                 <w:shd w:fill="333333" w:val="clear"/>
                 <w:rtl w:val="0"/>
               </w:rPr>
-              <w:t xml:space="preserve"> start</w:t>
+              <w:br w:type="textWrapping"/>
+            </w:r>
+            <w:r>
+              <w:rPr>
+                <w:rFonts w:ascii="Consolas" w:cs="Consolas" w:eastAsia="Consolas" w:hAnsi="Consolas"/>
+                <w:color w:val="fcc28c"/>
+                <w:shd w:fill="333333" w:val="clear"/>
+                <w:rtl w:val="0"/>
+              </w:rPr>
+              <w:t xml:space="preserve">make</w:t>
+            </w:r>
+            <w:r>
+              <w:rPr>
+                <w:rFonts w:ascii="Consolas" w:cs="Consolas" w:eastAsia="Consolas" w:hAnsi="Consolas"/>
+                <w:color w:val="ffffff"/>
+                <w:shd w:fill="333333" w:val="clear"/>
+                <w:rtl w:val="0"/>
+              </w:rPr>
+              <w:t xml:space="preserve"> ollama-</w:t>
+            </w:r>
+            <w:r>
+              <w:rPr>
+                <w:rFonts w:ascii="Consolas" w:cs="Consolas" w:eastAsia="Consolas" w:hAnsi="Consolas"/>
+                <w:color w:val="fcc28c"/>
+                <w:shd w:fill="333333" w:val="clear"/>
+                <w:rtl w:val="0"/>
+              </w:rPr>
+              <w:t xml:space="preserve">up</w:t>
             </w:r>
             <w:r>
               <w:rPr>
@@ -1199,21 +1519,225 @@
     </w:tbl>
     <w:p>
       <w:pPr>
-        <w:rPr/>
-      </w:pPr>
-      <w:r>
-        <w:rPr>
-          <w:rtl w:val="0"/>
-        </w:rPr>
-      </w:r>
-    </w:p>
+        <w:rPr>
+          <w:sz w:val="32"/>
+          <w:szCs w:val="32"/>
+        </w:rPr>
+      </w:pPr>
+      <w:r>
+        <w:rPr>
+          <w:sz w:val="32"/>
+          <w:szCs w:val="32"/>
+          <w:rtl w:val="0"/>
+        </w:rPr>
+        <w:t xml:space="preserve">Launch the Server</w:t>
+      </w:r>
+    </w:p>
+    <w:tbl>
+      <w:tblPr>
+        <w:tblStyle w:val="Table6"/>
+        <w:jc w:val="left"/>
+        <w:tblLayout w:type="fixed"/>
+        <w:tblLook w:val="0600"/>
+      </w:tblPr>
+      <w:tblGrid>
+        <w:gridCol w:w="9360"/>
+        <w:tblGridChange w:id="0">
+          <w:tblGrid>
+            <w:gridCol w:w="9360"/>
+          </w:tblGrid>
+        </w:tblGridChange>
+      </w:tblGrid>
+      <w:tr>
+        <w:trPr>
+          <w:cantSplit w:val="0"/>
+          <w:tblHeader w:val="0"/>
+        </w:trPr>
+        <w:tc>
+          <w:tcPr>
+            <w:shd w:fill="333333" w:val="clear"/>
+            <w:tcMar>
+              <w:top w:w="100.0" w:type="dxa"/>
+              <w:left w:w="100.0" w:type="dxa"/>
+              <w:bottom w:w="100.0" w:type="dxa"/>
+              <w:right w:w="100.0" w:type="dxa"/>
+            </w:tcMar>
+            <w:vAlign w:val="top"/>
+          </w:tcPr>
+          <w:p>
+            <w:pPr>
+              <w:keepNext w:val="0"/>
+              <w:keepLines w:val="0"/>
+              <w:pageBreakBefore w:val="0"/>
+              <w:widowControl w:val="0"/>
+              <w:pBdr>
+                <w:top w:space="0" w:sz="0" w:val="nil"/>
+                <w:left w:space="0" w:sz="0" w:val="nil"/>
+                <w:bottom w:space="0" w:sz="0" w:val="nil"/>
+                <w:right w:space="0" w:sz="0" w:val="nil"/>
+                <w:between w:space="0" w:sz="0" w:val="nil"/>
+              </w:pBdr>
+              <w:shd w:fill="auto" w:val="clear"/>
+              <w:spacing w:after="0" w:before="0" w:line="276" w:lineRule="auto"/>
+              <w:ind w:left="0" w:right="0" w:firstLine="0"/>
+              <w:jc w:val="left"/>
+              <w:rPr/>
+            </w:pPr>
+            <w:r>
+              <w:rPr>
+                <w:rFonts w:ascii="Consolas" w:cs="Consolas" w:eastAsia="Consolas" w:hAnsi="Consolas"/>
+                <w:color w:val="fcc28c"/>
+                <w:shd w:fill="333333" w:val="clear"/>
+                <w:rtl w:val="0"/>
+              </w:rPr>
+              <w:t xml:space="preserve">make start</w:t>
+            </w:r>
+            <w:r>
+              <w:rPr>
+                <w:rtl w:val="0"/>
+              </w:rPr>
+            </w:r>
+          </w:p>
+        </w:tc>
+      </w:tr>
+    </w:tbl>
     <w:p>
       <w:pPr>
         <w:pStyle w:val="Heading2"/>
         <w:rPr/>
       </w:pPr>
-      <w:bookmarkStart w:colFirst="0" w:colLast="0" w:name="_pi24w6324jqj" w:id="8"/>
-      <w:bookmarkEnd w:id="8"/>
+      <w:bookmarkStart w:colFirst="0" w:colLast="0" w:name="_trdknfek5nvv" w:id="10"/>
+      <w:bookmarkEnd w:id="10"/>
+      <w:r>
+        <w:rPr>
+          <w:rtl w:val="0"/>
+        </w:rPr>
+        <w:t xml:space="preserve">Start the Frontend</w:t>
+      </w:r>
+    </w:p>
+    <w:tbl>
+      <w:tblPr>
+        <w:tblStyle w:val="Table7"/>
+        <w:jc w:val="left"/>
+        <w:tblLayout w:type="fixed"/>
+        <w:tblLook w:val="0600"/>
+      </w:tblPr>
+      <w:tblGrid>
+        <w:gridCol w:w="9360"/>
+        <w:tblGridChange w:id="0">
+          <w:tblGrid>
+            <w:gridCol w:w="9360"/>
+          </w:tblGrid>
+        </w:tblGridChange>
+      </w:tblGrid>
+      <w:tr>
+        <w:trPr>
+          <w:cantSplit w:val="0"/>
+          <w:tblHeader w:val="0"/>
+        </w:trPr>
+        <w:tc>
+          <w:tcPr>
+            <w:shd w:fill="333333" w:val="clear"/>
+            <w:tcMar>
+              <w:top w:w="100.0" w:type="dxa"/>
+              <w:left w:w="100.0" w:type="dxa"/>
+              <w:bottom w:w="100.0" w:type="dxa"/>
+              <w:right w:w="100.0" w:type="dxa"/>
+            </w:tcMar>
+            <w:vAlign w:val="top"/>
+          </w:tcPr>
+          <w:p>
+            <w:pPr>
+              <w:keepNext w:val="0"/>
+              <w:keepLines w:val="0"/>
+              <w:pageBreakBefore w:val="0"/>
+              <w:widowControl w:val="0"/>
+              <w:pBdr>
+                <w:top w:space="0" w:sz="0" w:val="nil"/>
+                <w:left w:space="0" w:sz="0" w:val="nil"/>
+                <w:bottom w:space="0" w:sz="0" w:val="nil"/>
+                <w:right w:space="0" w:sz="0" w:val="nil"/>
+                <w:between w:space="0" w:sz="0" w:val="nil"/>
+              </w:pBdr>
+              <w:shd w:fill="auto" w:val="clear"/>
+              <w:spacing w:after="0" w:before="0" w:line="276" w:lineRule="auto"/>
+              <w:ind w:left="0" w:right="0" w:firstLine="0"/>
+              <w:jc w:val="left"/>
+              <w:rPr/>
+            </w:pPr>
+            <w:r>
+              <w:rPr>
+                <w:rFonts w:ascii="Consolas" w:cs="Consolas" w:eastAsia="Consolas" w:hAnsi="Consolas"/>
+                <w:color w:val="ffffff"/>
+                <w:shd w:fill="333333" w:val="clear"/>
+                <w:rtl w:val="0"/>
+              </w:rPr>
+              <w:t xml:space="preserve">cd frontend/mirai-ui</w:t>
+              <w:br w:type="textWrapping"/>
+            </w:r>
+            <w:r>
+              <w:rPr>
+                <w:rFonts w:ascii="Consolas" w:cs="Consolas" w:eastAsia="Consolas" w:hAnsi="Consolas"/>
+                <w:color w:val="ffffaa"/>
+                <w:shd w:fill="333333" w:val="clear"/>
+                <w:rtl w:val="0"/>
+              </w:rPr>
+              <w:t xml:space="preserve">npm</w:t>
+            </w:r>
+            <w:r>
+              <w:rPr>
+                <w:rFonts w:ascii="Consolas" w:cs="Consolas" w:eastAsia="Consolas" w:hAnsi="Consolas"/>
+                <w:color w:val="ffffff"/>
+                <w:shd w:fill="333333" w:val="clear"/>
+                <w:rtl w:val="0"/>
+              </w:rPr>
+              <w:t xml:space="preserve"> install</w:t>
+              <w:br w:type="textWrapping"/>
+            </w:r>
+            <w:r>
+              <w:rPr>
+                <w:rFonts w:ascii="Consolas" w:cs="Consolas" w:eastAsia="Consolas" w:hAnsi="Consolas"/>
+                <w:color w:val="ffffaa"/>
+                <w:shd w:fill="333333" w:val="clear"/>
+                <w:rtl w:val="0"/>
+              </w:rPr>
+              <w:t xml:space="preserve">npm</w:t>
+            </w:r>
+            <w:r>
+              <w:rPr>
+                <w:rFonts w:ascii="Consolas" w:cs="Consolas" w:eastAsia="Consolas" w:hAnsi="Consolas"/>
+                <w:color w:val="ffffff"/>
+                <w:shd w:fill="333333" w:val="clear"/>
+                <w:rtl w:val="0"/>
+              </w:rPr>
+              <w:t xml:space="preserve"> start</w:t>
+            </w:r>
+            <w:r>
+              <w:rPr>
+                <w:rtl w:val="0"/>
+              </w:rPr>
+            </w:r>
+          </w:p>
+        </w:tc>
+      </w:tr>
+    </w:tbl>
+    <w:p>
+      <w:pPr>
+        <w:rPr/>
+      </w:pPr>
+      <w:r>
+        <w:rPr>
+          <w:rtl w:val="0"/>
+        </w:rPr>
+      </w:r>
+    </w:p>
+    <w:p>
+      <w:pPr>
+        <w:pStyle w:val="Heading2"/>
+        <w:rPr/>
+      </w:pPr>
+      <w:bookmarkStart w:colFirst="0" w:colLast="0" w:name="_pi24w6324jqj" w:id="11"/>
+      <w:bookmarkEnd w:id="11"/>
       <w:r>
         <w:rPr>
           <w:rtl w:val="0"/>
@@ -1269,8 +1793,8 @@
         <w:pStyle w:val="Heading1"/>
         <w:rPr/>
       </w:pPr>
-      <w:bookmarkStart w:colFirst="0" w:colLast="0" w:name="_gbiyaq2bvaz4" w:id="9"/>
-      <w:bookmarkEnd w:id="9"/>
+      <w:bookmarkStart w:colFirst="0" w:colLast="0" w:name="_gbiyaq2bvaz4" w:id="12"/>
+      <w:bookmarkEnd w:id="12"/>
       <w:r>
         <w:rPr>
           <w:rtl w:val="0"/>
@@ -1289,8 +1813,8 @@
         <w:ind w:left="720" w:hanging="360"/>
         <w:rPr/>
       </w:pPr>
-      <w:bookmarkStart w:colFirst="0" w:colLast="0" w:name="_ow5xlhf0mlfe" w:id="10"/>
-      <w:bookmarkEnd w:id="10"/>
+      <w:bookmarkStart w:colFirst="0" w:colLast="0" w:name="_ow5xlhf0mlfe" w:id="13"/>
+      <w:bookmarkEnd w:id="13"/>
       <w:r>
         <w:rPr>
           <w:rtl w:val="0"/>
@@ -1374,8 +1898,8 @@
         <w:ind w:left="720" w:hanging="360"/>
         <w:rPr/>
       </w:pPr>
-      <w:bookmarkStart w:colFirst="0" w:colLast="0" w:name="_j7juvhnjpmi0" w:id="11"/>
-      <w:bookmarkEnd w:id="11"/>
+      <w:bookmarkStart w:colFirst="0" w:colLast="0" w:name="_j7juvhnjpmi0" w:id="14"/>
+      <w:bookmarkEnd w:id="14"/>
       <w:r>
         <w:rPr>
           <w:rtl w:val="0"/>
@@ -1459,8 +1983,8 @@
         <w:ind w:left="720" w:hanging="360"/>
         <w:rPr/>
       </w:pPr>
-      <w:bookmarkStart w:colFirst="0" w:colLast="0" w:name="_pj7qelqe6rpw" w:id="12"/>
-      <w:bookmarkEnd w:id="12"/>
+      <w:bookmarkStart w:colFirst="0" w:colLast="0" w:name="_pj7qelqe6rpw" w:id="15"/>
+      <w:bookmarkEnd w:id="15"/>
       <w:r>
         <w:rPr>
           <w:rtl w:val="0"/>
@@ -1543,8 +2067,8 @@
         <w:ind w:left="720" w:hanging="360"/>
         <w:rPr/>
       </w:pPr>
-      <w:bookmarkStart w:colFirst="0" w:colLast="0" w:name="_kzsu3xun09lo" w:id="13"/>
-      <w:bookmarkEnd w:id="13"/>
+      <w:bookmarkStart w:colFirst="0" w:colLast="0" w:name="_kzsu3xun09lo" w:id="16"/>
+      <w:bookmarkEnd w:id="16"/>
       <w:r>
         <w:rPr>
           <w:rtl w:val="0"/>
@@ -2547,6 +3071,32 @@
     </w:tblPr>
   </w:style>
   <w:style w:type="table" w:styleId="Table5">
+    <w:basedOn w:val="TableNormal"/>
+    <w:tblPr>
+      <w:tblStyleRowBandSize w:val="1"/>
+      <w:tblStyleColBandSize w:val="1"/>
+      <w:tblCellMar>
+        <w:top w:w="100.0" w:type="dxa"/>
+        <w:left w:w="100.0" w:type="dxa"/>
+        <w:bottom w:w="100.0" w:type="dxa"/>
+        <w:right w:w="100.0" w:type="dxa"/>
+      </w:tblCellMar>
+    </w:tblPr>
+  </w:style>
+  <w:style w:type="table" w:styleId="Table6">
+    <w:basedOn w:val="TableNormal"/>
+    <w:tblPr>
+      <w:tblStyleRowBandSize w:val="1"/>
+      <w:tblStyleColBandSize w:val="1"/>
+      <w:tblCellMar>
+        <w:top w:w="100.0" w:type="dxa"/>
+        <w:left w:w="100.0" w:type="dxa"/>
+        <w:bottom w:w="100.0" w:type="dxa"/>
+        <w:right w:w="100.0" w:type="dxa"/>
+      </w:tblCellMar>
+    </w:tblPr>
+  </w:style>
+  <w:style w:type="table" w:styleId="Table7">
     <w:basedOn w:val="TableNormal"/>
     <w:tblPr>
       <w:tblStyleRowBandSize w:val="1"/>

</xml_diff>